<commit_message>
Add new Riskmanagment and documentation for usecases
</commit_message>
<xml_diff>
--- a/usecases/6 UseCase_Gamemode 2.docx
+++ b/usecases/6 UseCase_Gamemode 2.docx
@@ -7,28 +7,48 @@
         <w:pStyle w:val="Titel"/>
         <w:jc w:val="right"/>
       </w:pPr>
-      <w:fldSimple w:instr=" SUBJECT  &quot;Nappy, the ingenious&quot;  \* MERGEFORMAT ">
-        <w:r>
-          <w:t>Nappy, the ingenious</w:t>
-        </w:r>
-      </w:fldSimple>
+      <w:r>
+        <w:fldChar w:fldCharType="begin"/>
+      </w:r>
+      <w:r>
+        <w:instrText xml:space="preserve"> SUBJECT  "Nappy, the ingenious"  \* MERGEFORMAT </w:instrText>
+      </w:r>
+      <w:r>
+        <w:fldChar w:fldCharType="separate"/>
+      </w:r>
+      <w:r>
+        <w:t>Nappy, the ingenious</w:t>
+      </w:r>
+      <w:r>
+        <w:fldChar w:fldCharType="end"/>
+      </w:r>
     </w:p>
     <w:p>
       <w:pPr>
         <w:pStyle w:val="Titel"/>
         <w:jc w:val="right"/>
       </w:pPr>
-      <w:fldSimple w:instr=" TITLE  &quot;Use-Case Specification: Use Case Gamemodus 2&quot;  \* MERGEFORMAT ">
-        <w:r>
-          <w:t>Use-Case Sp</w:t>
-        </w:r>
-        <w:r>
-          <w:t>ecification:</w:t>
-        </w:r>
-        <w:r>
-          <w:t xml:space="preserve"> Gamemode 2</w:t>
-        </w:r>
-      </w:fldSimple>
+      <w:r>
+        <w:fldChar w:fldCharType="begin"/>
+      </w:r>
+      <w:r>
+        <w:instrText xml:space="preserve"> TITLE  "Use-Case Specification: Use Case Gamemodus 2"  \* MERGEFORMAT </w:instrText>
+      </w:r>
+      <w:r>
+        <w:fldChar w:fldCharType="separate"/>
+      </w:r>
+      <w:r>
+        <w:t>Use-Case Sp</w:t>
+      </w:r>
+      <w:r>
+        <w:t>ecification:</w:t>
+      </w:r>
+      <w:r>
+        <w:t xml:space="preserve"> Gamemode 2</w:t>
+      </w:r>
+      <w:r>
+        <w:fldChar w:fldCharType="end"/>
+      </w:r>
     </w:p>
     <w:p/>
     <w:p/>
@@ -512,7 +532,7 @@
           <w:noProof/>
           <w:sz w:val="22"/>
           <w:szCs w:val="22"/>
-          <w:lang w:eastAsia="de-DE"/>
+          <w:lang w:val="de-DE" w:eastAsia="de-DE"/>
         </w:rPr>
       </w:pPr>
       <w:r>
@@ -536,7 +556,7 @@
           <w:noProof/>
           <w:sz w:val="22"/>
           <w:szCs w:val="22"/>
-          <w:lang w:eastAsia="de-DE"/>
+          <w:lang w:val="de-DE" w:eastAsia="de-DE"/>
         </w:rPr>
         <w:tab/>
       </w:r>
@@ -562,7 +582,7 @@
         <w:rPr>
           <w:noProof/>
         </w:rPr>
-        <w:instrText xml:space="preserve"> PAGEREF _Toc435195843 \h </w:instrText>
+        <w:instrText xml:space="preserve"> PAGEREF _Toc447535043 \h </w:instrText>
       </w:r>
       <w:r>
         <w:rPr>
@@ -599,7 +619,7 @@
           <w:noProof/>
           <w:sz w:val="22"/>
           <w:szCs w:val="22"/>
-          <w:lang w:eastAsia="de-DE"/>
+          <w:lang w:val="de-DE" w:eastAsia="de-DE"/>
         </w:rPr>
       </w:pPr>
       <w:r>
@@ -614,7 +634,7 @@
           <w:noProof/>
           <w:sz w:val="22"/>
           <w:szCs w:val="22"/>
-          <w:lang w:eastAsia="de-DE"/>
+          <w:lang w:val="de-DE" w:eastAsia="de-DE"/>
         </w:rPr>
         <w:tab/>
       </w:r>
@@ -640,7 +660,7 @@
         <w:rPr>
           <w:noProof/>
         </w:rPr>
-        <w:instrText xml:space="preserve"> PAGEREF _Toc435195844 \h </w:instrText>
+        <w:instrText xml:space="preserve"> PAGEREF _Toc447535044 \h </w:instrText>
       </w:r>
       <w:r>
         <w:rPr>
@@ -677,7 +697,7 @@
           <w:noProof/>
           <w:sz w:val="22"/>
           <w:szCs w:val="22"/>
-          <w:lang w:eastAsia="de-DE"/>
+          <w:lang w:val="de-DE" w:eastAsia="de-DE"/>
         </w:rPr>
       </w:pPr>
       <w:r>
@@ -692,7 +712,7 @@
           <w:noProof/>
           <w:sz w:val="22"/>
           <w:szCs w:val="22"/>
-          <w:lang w:eastAsia="de-DE"/>
+          <w:lang w:val="de-DE" w:eastAsia="de-DE"/>
         </w:rPr>
         <w:tab/>
       </w:r>
@@ -718,7 +738,7 @@
         <w:rPr>
           <w:noProof/>
         </w:rPr>
-        <w:instrText xml:space="preserve"> PAGEREF _Toc435195845 \h </w:instrText>
+        <w:instrText xml:space="preserve"> PAGEREF _Toc447535045 \h </w:instrText>
       </w:r>
       <w:r>
         <w:rPr>
@@ -755,7 +775,7 @@
           <w:noProof/>
           <w:sz w:val="22"/>
           <w:szCs w:val="22"/>
-          <w:lang w:eastAsia="de-DE"/>
+          <w:lang w:val="de-DE" w:eastAsia="de-DE"/>
         </w:rPr>
       </w:pPr>
       <w:r>
@@ -770,7 +790,7 @@
           <w:noProof/>
           <w:sz w:val="22"/>
           <w:szCs w:val="22"/>
-          <w:lang w:eastAsia="de-DE"/>
+          <w:lang w:val="de-DE" w:eastAsia="de-DE"/>
         </w:rPr>
         <w:tab/>
       </w:r>
@@ -786,6 +806,8 @@
         </w:rPr>
         <w:tab/>
       </w:r>
+      <w:bookmarkStart w:id="0" w:name="_GoBack"/>
+      <w:bookmarkEnd w:id="0"/>
       <w:r>
         <w:rPr>
           <w:noProof/>
@@ -796,7 +818,7 @@
         <w:rPr>
           <w:noProof/>
         </w:rPr>
-        <w:instrText xml:space="preserve"> PAGEREF _Toc435195846 \h </w:instrText>
+        <w:instrText xml:space="preserve"> PAGEREF _Toc447535046 \h </w:instrText>
       </w:r>
       <w:r>
         <w:rPr>
@@ -833,7 +855,7 @@
           <w:noProof/>
           <w:sz w:val="22"/>
           <w:szCs w:val="22"/>
-          <w:lang w:eastAsia="de-DE"/>
+          <w:lang w:val="de-DE" w:eastAsia="de-DE"/>
         </w:rPr>
       </w:pPr>
       <w:r>
@@ -848,7 +870,7 @@
           <w:noProof/>
           <w:sz w:val="22"/>
           <w:szCs w:val="22"/>
-          <w:lang w:eastAsia="de-DE"/>
+          <w:lang w:val="de-DE" w:eastAsia="de-DE"/>
         </w:rPr>
         <w:tab/>
       </w:r>
@@ -874,7 +896,7 @@
         <w:rPr>
           <w:noProof/>
         </w:rPr>
-        <w:instrText xml:space="preserve"> PAGEREF _Toc435195847 \h </w:instrText>
+        <w:instrText xml:space="preserve"> PAGEREF _Toc447535047 \h </w:instrText>
       </w:r>
       <w:r>
         <w:rPr>
@@ -908,12 +930,13 @@
           <w:noProof/>
           <w:sz w:val="22"/>
           <w:szCs w:val="22"/>
-          <w:lang w:eastAsia="de-DE"/>
-        </w:rPr>
-      </w:pPr>
-      <w:r>
-        <w:rPr>
-          <w:noProof/>
+          <w:lang w:val="de-DE" w:eastAsia="de-DE"/>
+        </w:rPr>
+      </w:pPr>
+      <w:r>
+        <w:rPr>
+          <w:noProof/>
+          <w:lang w:val="de-DE"/>
         </w:rPr>
         <w:t>2.2.1</w:t>
       </w:r>
@@ -923,13 +946,14 @@
           <w:noProof/>
           <w:sz w:val="22"/>
           <w:szCs w:val="22"/>
-          <w:lang w:eastAsia="de-DE"/>
+          <w:lang w:val="de-DE" w:eastAsia="de-DE"/>
         </w:rPr>
         <w:tab/>
       </w:r>
       <w:r>
         <w:rPr>
           <w:noProof/>
+          <w:lang w:val="de-DE"/>
         </w:rPr>
         <w:t>Spiel beendet</w:t>
       </w:r>
@@ -949,7 +973,84 @@
         <w:rPr>
           <w:noProof/>
         </w:rPr>
-        <w:instrText xml:space="preserve"> PAGEREF _Toc435195848 \h </w:instrText>
+        <w:instrText xml:space="preserve"> PAGEREF _Toc447535048 \h </w:instrText>
+      </w:r>
+      <w:r>
+        <w:rPr>
+          <w:noProof/>
+        </w:rPr>
+      </w:r>
+      <w:r>
+        <w:rPr>
+          <w:noProof/>
+        </w:rPr>
+        <w:fldChar w:fldCharType="separate"/>
+      </w:r>
+      <w:r>
+        <w:rPr>
+          <w:noProof/>
+        </w:rPr>
+        <w:t>6</w:t>
+      </w:r>
+      <w:r>
+        <w:rPr>
+          <w:noProof/>
+        </w:rPr>
+        <w:fldChar w:fldCharType="end"/>
+      </w:r>
+    </w:p>
+    <w:p>
+      <w:pPr>
+        <w:pStyle w:val="Verzeichnis3"/>
+        <w:rPr>
+          <w:rFonts w:asciiTheme="minorHAnsi" w:eastAsiaTheme="minorEastAsia" w:hAnsiTheme="minorHAnsi" w:cstheme="minorBidi"/>
+          <w:noProof/>
+          <w:sz w:val="22"/>
+          <w:szCs w:val="22"/>
+          <w:lang w:val="de-DE" w:eastAsia="de-DE"/>
+        </w:rPr>
+      </w:pPr>
+      <w:r>
+        <w:rPr>
+          <w:noProof/>
+          <w:lang w:val="de-DE"/>
+        </w:rPr>
+        <w:t>2.2.2</w:t>
+      </w:r>
+      <w:r>
+        <w:rPr>
+          <w:rFonts w:asciiTheme="minorHAnsi" w:eastAsiaTheme="minorEastAsia" w:hAnsiTheme="minorHAnsi" w:cstheme="minorBidi"/>
+          <w:noProof/>
+          <w:sz w:val="22"/>
+          <w:szCs w:val="22"/>
+          <w:lang w:val="de-DE" w:eastAsia="de-DE"/>
+        </w:rPr>
+        <w:tab/>
+      </w:r>
+      <w:r>
+        <w:rPr>
+          <w:noProof/>
+          <w:lang w:val="de-DE"/>
+        </w:rPr>
+        <w:t>Spiel übersprungen</w:t>
+      </w:r>
+      <w:r>
+        <w:rPr>
+          <w:noProof/>
+        </w:rPr>
+        <w:tab/>
+      </w:r>
+      <w:r>
+        <w:rPr>
+          <w:noProof/>
+        </w:rPr>
+        <w:fldChar w:fldCharType="begin"/>
+      </w:r>
+      <w:r>
+        <w:rPr>
+          <w:noProof/>
+        </w:rPr>
+        <w:instrText xml:space="preserve"> PAGEREF _Toc447535049 \h </w:instrText>
       </w:r>
       <w:r>
         <w:rPr>
@@ -986,12 +1087,13 @@
           <w:noProof/>
           <w:sz w:val="22"/>
           <w:szCs w:val="22"/>
-          <w:lang w:eastAsia="de-DE"/>
-        </w:rPr>
-      </w:pPr>
-      <w:r>
-        <w:rPr>
-          <w:noProof/>
+          <w:lang w:val="de-DE" w:eastAsia="de-DE"/>
+        </w:rPr>
+      </w:pPr>
+      <w:r>
+        <w:rPr>
+          <w:noProof/>
+          <w:lang w:val="de-DE"/>
         </w:rPr>
         <w:t>3.</w:t>
       </w:r>
@@ -1001,13 +1103,14 @@
           <w:noProof/>
           <w:sz w:val="22"/>
           <w:szCs w:val="22"/>
-          <w:lang w:eastAsia="de-DE"/>
+          <w:lang w:val="de-DE" w:eastAsia="de-DE"/>
         </w:rPr>
         <w:tab/>
       </w:r>
       <w:r>
         <w:rPr>
           <w:noProof/>
+          <w:lang w:val="de-DE"/>
         </w:rPr>
         <w:t>Special Requirements</w:t>
       </w:r>
@@ -1027,7 +1130,7 @@
         <w:rPr>
           <w:noProof/>
         </w:rPr>
-        <w:instrText xml:space="preserve"> PAGEREF _Toc435195849 \h </w:instrText>
+        <w:instrText xml:space="preserve"> PAGEREF _Toc447535050 \h </w:instrText>
       </w:r>
       <w:r>
         <w:rPr>
@@ -1094,7 +1197,6 @@
       <w:r>
         <w:rPr>
           <w:noProof/>
-          <w:lang w:val="de-DE"/>
         </w:rPr>
         <w:tab/>
       </w:r>
@@ -1107,9 +1209,8 @@
       <w:r>
         <w:rPr>
           <w:noProof/>
-          <w:lang w:val="de-DE"/>
-        </w:rPr>
-        <w:instrText xml:space="preserve"> PAGEREF _Toc435195850 \h </w:instrText>
+        </w:rPr>
+        <w:instrText xml:space="preserve"> PAGEREF _Toc447535051 \h </w:instrText>
       </w:r>
       <w:r>
         <w:rPr>
@@ -1125,7 +1226,6 @@
       <w:r>
         <w:rPr>
           <w:noProof/>
-          <w:lang w:val="de-DE"/>
         </w:rPr>
         <w:t>6</w:t>
       </w:r>
@@ -1177,7 +1277,6 @@
       <w:r>
         <w:rPr>
           <w:noProof/>
-          <w:lang w:val="de-DE"/>
         </w:rPr>
         <w:tab/>
       </w:r>
@@ -1190,9 +1289,8 @@
       <w:r>
         <w:rPr>
           <w:noProof/>
-          <w:lang w:val="de-DE"/>
-        </w:rPr>
-        <w:instrText xml:space="preserve"> PAGEREF _Toc435195851 \h </w:instrText>
+        </w:rPr>
+        <w:instrText xml:space="preserve"> PAGEREF _Toc447535052 \h </w:instrText>
       </w:r>
       <w:r>
         <w:rPr>
@@ -1208,7 +1306,6 @@
       <w:r>
         <w:rPr>
           <w:noProof/>
-          <w:lang w:val="de-DE"/>
         </w:rPr>
         <w:t>6</w:t>
       </w:r>
@@ -1260,7 +1357,6 @@
       <w:r>
         <w:rPr>
           <w:noProof/>
-          <w:lang w:val="de-DE"/>
         </w:rPr>
         <w:tab/>
       </w:r>
@@ -1273,9 +1369,8 @@
       <w:r>
         <w:rPr>
           <w:noProof/>
-          <w:lang w:val="de-DE"/>
-        </w:rPr>
-        <w:instrText xml:space="preserve"> PAGEREF _Toc435195852 \h </w:instrText>
+        </w:rPr>
+        <w:instrText xml:space="preserve"> PAGEREF _Toc447535053 \h </w:instrText>
       </w:r>
       <w:r>
         <w:rPr>
@@ -1291,7 +1386,6 @@
       <w:r>
         <w:rPr>
           <w:noProof/>
-          <w:lang w:val="de-DE"/>
         </w:rPr>
         <w:t>6</w:t>
       </w:r>
@@ -1319,7 +1413,6 @@
       <w:r>
         <w:rPr>
           <w:noProof/>
-          <w:lang w:val="de-DE"/>
         </w:rPr>
         <w:t>5.</w:t>
       </w:r>
@@ -1336,14 +1429,12 @@
       <w:r>
         <w:rPr>
           <w:noProof/>
-          <w:lang w:val="de-DE"/>
         </w:rPr>
         <w:t>Postconditions</w:t>
       </w:r>
       <w:r>
         <w:rPr>
           <w:noProof/>
-          <w:lang w:val="de-DE"/>
         </w:rPr>
         <w:tab/>
       </w:r>
@@ -1356,9 +1447,8 @@
       <w:r>
         <w:rPr>
           <w:noProof/>
-          <w:lang w:val="de-DE"/>
-        </w:rPr>
-        <w:instrText xml:space="preserve"> PAGEREF _Toc435195853 \h </w:instrText>
+        </w:rPr>
+        <w:instrText xml:space="preserve"> PAGEREF _Toc447535054 \h </w:instrText>
       </w:r>
       <w:r>
         <w:rPr>
@@ -1374,7 +1464,6 @@
       <w:r>
         <w:rPr>
           <w:noProof/>
-          <w:lang w:val="de-DE"/>
         </w:rPr>
         <w:t>6</w:t>
       </w:r>
@@ -1402,7 +1491,6 @@
       <w:r>
         <w:rPr>
           <w:noProof/>
-          <w:lang w:val="de-DE"/>
         </w:rPr>
         <w:t>5.1</w:t>
       </w:r>
@@ -1419,14 +1507,12 @@
       <w:r>
         <w:rPr>
           <w:noProof/>
-          <w:lang w:val="de-DE"/>
         </w:rPr>
         <w:t>Ergebnisansicht</w:t>
       </w:r>
       <w:r>
         <w:rPr>
           <w:noProof/>
-          <w:lang w:val="de-DE"/>
         </w:rPr>
         <w:tab/>
       </w:r>
@@ -1439,9 +1525,8 @@
       <w:r>
         <w:rPr>
           <w:noProof/>
-          <w:lang w:val="de-DE"/>
-        </w:rPr>
-        <w:instrText xml:space="preserve"> PAGEREF _Toc435195854 \h </w:instrText>
+        </w:rPr>
+        <w:instrText xml:space="preserve"> PAGEREF _Toc447535055 \h </w:instrText>
       </w:r>
       <w:r>
         <w:rPr>
@@ -1457,7 +1542,6 @@
       <w:r>
         <w:rPr>
           <w:noProof/>
-          <w:lang w:val="de-DE"/>
         </w:rPr>
         <w:t>6</w:t>
       </w:r>
@@ -1485,7 +1569,6 @@
       <w:r>
         <w:rPr>
           <w:noProof/>
-          <w:lang w:val="de-DE"/>
         </w:rPr>
         <w:t>5.2</w:t>
       </w:r>
@@ -1502,14 +1585,12 @@
       <w:r>
         <w:rPr>
           <w:noProof/>
-          <w:lang w:val="de-DE"/>
         </w:rPr>
         <w:t>In Statistik aufgenommen</w:t>
       </w:r>
       <w:r>
         <w:rPr>
           <w:noProof/>
-          <w:lang w:val="de-DE"/>
         </w:rPr>
         <w:tab/>
       </w:r>
@@ -1522,9 +1603,8 @@
       <w:r>
         <w:rPr>
           <w:noProof/>
-          <w:lang w:val="de-DE"/>
-        </w:rPr>
-        <w:instrText xml:space="preserve"> PAGEREF _Toc435195855 \h </w:instrText>
+        </w:rPr>
+        <w:instrText xml:space="preserve"> PAGEREF _Toc447535056 \h </w:instrText>
       </w:r>
       <w:r>
         <w:rPr>
@@ -1540,7 +1620,6 @@
       <w:r>
         <w:rPr>
           <w:noProof/>
-          <w:lang w:val="de-DE"/>
         </w:rPr>
         <w:t>6</w:t>
       </w:r>
@@ -1603,7 +1682,7 @@
         <w:rPr>
           <w:noProof/>
         </w:rPr>
-        <w:instrText xml:space="preserve"> PAGEREF _Toc435195856 \h </w:instrText>
+        <w:instrText xml:space="preserve"> PAGEREF _Toc447535057 \h </w:instrText>
       </w:r>
       <w:r>
         <w:rPr>
@@ -1643,21 +1722,32 @@
       <w:r>
         <w:br w:type="page"/>
       </w:r>
-      <w:fldSimple w:instr="title  \* Mergeformat ">
-        <w:r>
-          <w:t xml:space="preserve">Use-Case Specification: </w:t>
-        </w:r>
-        <w:r>
-          <w:t>Gamemode 2</w:t>
-        </w:r>
-      </w:fldSimple>
-      <w:bookmarkStart w:id="0" w:name="_Toc423410237"/>
-      <w:bookmarkStart w:id="1" w:name="_Toc425054503"/>
+      <w:r>
+        <w:lastRenderedPageBreak/>
+        <w:fldChar w:fldCharType="begin"/>
+      </w:r>
+      <w:r>
+        <w:instrText xml:space="preserve">title  \* Mergeformat </w:instrText>
+      </w:r>
+      <w:r>
+        <w:fldChar w:fldCharType="separate"/>
+      </w:r>
+      <w:r>
+        <w:t xml:space="preserve">Use-Case Specification: </w:t>
+      </w:r>
+      <w:r>
+        <w:t>Gamemode 2</w:t>
+      </w:r>
+      <w:r>
+        <w:fldChar w:fldCharType="end"/>
+      </w:r>
+      <w:bookmarkStart w:id="1" w:name="_Toc423410237"/>
+      <w:bookmarkStart w:id="2" w:name="_Toc425054503"/>
       <w:r>
         <w:t xml:space="preserve"> </w:t>
       </w:r>
-      <w:bookmarkEnd w:id="0"/>
       <w:bookmarkEnd w:id="1"/>
+      <w:bookmarkEnd w:id="2"/>
     </w:p>
     <w:p>
       <w:pPr>
@@ -1668,16 +1758,16 @@
       <w:pPr>
         <w:pStyle w:val="berschrift1"/>
       </w:pPr>
-      <w:bookmarkStart w:id="2" w:name="_Toc435195843"/>
       <w:bookmarkStart w:id="3" w:name="_Toc423410238"/>
       <w:bookmarkStart w:id="4" w:name="_Toc425054504"/>
+      <w:bookmarkStart w:id="5" w:name="_Toc447535043"/>
       <w:r>
         <w:t xml:space="preserve">Use-Case </w:t>
       </w:r>
       <w:r>
         <w:t>Gamemode 2</w:t>
       </w:r>
-      <w:bookmarkEnd w:id="2"/>
+      <w:bookmarkEnd w:id="5"/>
       <w:r>
         <w:t xml:space="preserve"> </w:t>
       </w:r>
@@ -1686,13 +1776,13 @@
       <w:pPr>
         <w:pStyle w:val="berschrift2"/>
       </w:pPr>
-      <w:bookmarkStart w:id="5" w:name="_Toc435195844"/>
+      <w:bookmarkStart w:id="6" w:name="_Toc447535044"/>
       <w:r>
         <w:t>Brief Description</w:t>
       </w:r>
       <w:bookmarkEnd w:id="3"/>
       <w:bookmarkEnd w:id="4"/>
-      <w:bookmarkEnd w:id="5"/>
+      <w:bookmarkEnd w:id="6"/>
     </w:p>
     <w:p>
       <w:pPr>
@@ -2175,31 +2265,31 @@
         <w:pStyle w:val="berschrift1"/>
         <w:widowControl/>
       </w:pPr>
-      <w:bookmarkStart w:id="6" w:name="_Toc423410239"/>
-      <w:bookmarkStart w:id="7" w:name="_Toc425054505"/>
-      <w:bookmarkStart w:id="8" w:name="_Toc435195845"/>
+      <w:bookmarkStart w:id="7" w:name="_Toc423410239"/>
+      <w:bookmarkStart w:id="8" w:name="_Toc425054505"/>
+      <w:bookmarkStart w:id="9" w:name="_Toc447535045"/>
       <w:r>
         <w:lastRenderedPageBreak/>
         <w:t>Flow of Events</w:t>
       </w:r>
-      <w:bookmarkEnd w:id="6"/>
       <w:bookmarkEnd w:id="7"/>
       <w:bookmarkEnd w:id="8"/>
+      <w:bookmarkEnd w:id="9"/>
     </w:p>
     <w:p>
       <w:pPr>
         <w:pStyle w:val="berschrift2"/>
         <w:widowControl/>
       </w:pPr>
-      <w:bookmarkStart w:id="9" w:name="_Toc423410240"/>
-      <w:bookmarkStart w:id="10" w:name="_Toc425054506"/>
-      <w:bookmarkStart w:id="11" w:name="_Toc435195846"/>
+      <w:bookmarkStart w:id="10" w:name="_Toc423410240"/>
+      <w:bookmarkStart w:id="11" w:name="_Toc425054506"/>
+      <w:bookmarkStart w:id="12" w:name="_Toc447535046"/>
       <w:r>
         <w:t>Basic Flow</w:t>
       </w:r>
-      <w:bookmarkEnd w:id="9"/>
       <w:bookmarkEnd w:id="10"/>
       <w:bookmarkEnd w:id="11"/>
+      <w:bookmarkEnd w:id="12"/>
       <w:r>
         <w:t xml:space="preserve"> </w:t>
       </w:r>
@@ -2370,16 +2460,16 @@
         <w:pStyle w:val="berschrift2"/>
         <w:widowControl/>
       </w:pPr>
-      <w:bookmarkStart w:id="12" w:name="_Toc423410241"/>
-      <w:bookmarkStart w:id="13" w:name="_Toc425054507"/>
-      <w:bookmarkStart w:id="14" w:name="_Toc435195847"/>
+      <w:bookmarkStart w:id="13" w:name="_Toc423410241"/>
+      <w:bookmarkStart w:id="14" w:name="_Toc425054507"/>
+      <w:bookmarkStart w:id="15" w:name="_Toc447535047"/>
       <w:r>
         <w:lastRenderedPageBreak/>
         <w:t>Alternative Flows</w:t>
       </w:r>
-      <w:bookmarkEnd w:id="12"/>
       <w:bookmarkEnd w:id="13"/>
       <w:bookmarkEnd w:id="14"/>
+      <w:bookmarkEnd w:id="15"/>
     </w:p>
     <w:p>
       <w:pPr>
@@ -2389,14 +2479,14 @@
           <w:lang w:val="de-DE"/>
         </w:rPr>
       </w:pPr>
-      <w:bookmarkStart w:id="15" w:name="_Toc435195848"/>
+      <w:bookmarkStart w:id="16" w:name="_Toc447535048"/>
       <w:r>
         <w:rPr>
           <w:lang w:val="de-DE"/>
         </w:rPr>
         <w:t>Spiel beendet</w:t>
       </w:r>
-      <w:bookmarkEnd w:id="15"/>
+      <w:bookmarkEnd w:id="16"/>
     </w:p>
     <w:p>
       <w:pPr>
@@ -2437,12 +2527,14 @@
           <w:lang w:val="de-DE"/>
         </w:rPr>
       </w:pPr>
+      <w:bookmarkStart w:id="17" w:name="_Toc447535049"/>
       <w:r>
         <w:rPr>
           <w:lang w:val="de-DE"/>
         </w:rPr>
         <w:t>Spiel übersprungen</w:t>
       </w:r>
+      <w:bookmarkEnd w:id="17"/>
     </w:p>
     <w:p>
       <w:pPr>
@@ -2465,18 +2557,18 @@
           <w:lang w:val="de-DE"/>
         </w:rPr>
       </w:pPr>
-      <w:bookmarkStart w:id="16" w:name="_Toc423410251"/>
-      <w:bookmarkStart w:id="17" w:name="_Toc425054510"/>
-      <w:bookmarkStart w:id="18" w:name="_Toc435195849"/>
+      <w:bookmarkStart w:id="18" w:name="_Toc423410251"/>
+      <w:bookmarkStart w:id="19" w:name="_Toc425054510"/>
+      <w:bookmarkStart w:id="20" w:name="_Toc447535050"/>
       <w:r>
         <w:rPr>
           <w:lang w:val="de-DE"/>
         </w:rPr>
         <w:t>Special Requirements</w:t>
       </w:r>
-      <w:bookmarkEnd w:id="16"/>
-      <w:bookmarkEnd w:id="17"/>
       <w:bookmarkEnd w:id="18"/>
+      <w:bookmarkEnd w:id="19"/>
+      <w:bookmarkEnd w:id="20"/>
     </w:p>
     <w:p>
       <w:pPr>
@@ -2500,18 +2592,18 @@
           <w:lang w:val="de-DE"/>
         </w:rPr>
       </w:pPr>
-      <w:bookmarkStart w:id="19" w:name="_Toc423410253"/>
-      <w:bookmarkStart w:id="20" w:name="_Toc425054512"/>
-      <w:bookmarkStart w:id="21" w:name="_Toc435195850"/>
+      <w:bookmarkStart w:id="21" w:name="_Toc423410253"/>
+      <w:bookmarkStart w:id="22" w:name="_Toc425054512"/>
+      <w:bookmarkStart w:id="23" w:name="_Toc447535051"/>
       <w:r>
         <w:rPr>
           <w:lang w:val="de-DE"/>
         </w:rPr>
         <w:t>Preconditions</w:t>
       </w:r>
-      <w:bookmarkEnd w:id="19"/>
-      <w:bookmarkEnd w:id="20"/>
       <w:bookmarkEnd w:id="21"/>
+      <w:bookmarkEnd w:id="22"/>
+      <w:bookmarkEnd w:id="23"/>
     </w:p>
     <w:p>
       <w:pPr>
@@ -2521,14 +2613,14 @@
           <w:lang w:val="de-DE"/>
         </w:rPr>
       </w:pPr>
-      <w:bookmarkStart w:id="22" w:name="_Toc435195851"/>
+      <w:bookmarkStart w:id="24" w:name="_Toc447535052"/>
       <w:r>
         <w:rPr>
           <w:lang w:val="de-DE"/>
         </w:rPr>
         <w:t>Gamemode 1 abgeschlossen</w:t>
       </w:r>
-      <w:bookmarkEnd w:id="22"/>
+      <w:bookmarkEnd w:id="24"/>
     </w:p>
     <w:p>
       <w:pPr>
@@ -2551,14 +2643,14 @@
           <w:lang w:val="de-DE"/>
         </w:rPr>
       </w:pPr>
-      <w:bookmarkStart w:id="23" w:name="_Toc435195852"/>
+      <w:bookmarkStart w:id="25" w:name="_Toc447535053"/>
       <w:r>
         <w:rPr>
           <w:lang w:val="de-DE"/>
         </w:rPr>
         <w:t>In Einstellungen aktiviert</w:t>
       </w:r>
-      <w:bookmarkEnd w:id="23"/>
+      <w:bookmarkEnd w:id="25"/>
     </w:p>
     <w:p>
       <w:pPr>
@@ -2579,26 +2671,26 @@
         <w:pStyle w:val="berschrift1"/>
         <w:widowControl/>
       </w:pPr>
-      <w:bookmarkStart w:id="24" w:name="_Toc423410255"/>
-      <w:bookmarkStart w:id="25" w:name="_Toc425054514"/>
-      <w:bookmarkStart w:id="26" w:name="_Toc435195853"/>
+      <w:bookmarkStart w:id="26" w:name="_Toc423410255"/>
+      <w:bookmarkStart w:id="27" w:name="_Toc425054514"/>
+      <w:bookmarkStart w:id="28" w:name="_Toc447535054"/>
       <w:r>
         <w:t>Postconditions</w:t>
       </w:r>
-      <w:bookmarkEnd w:id="24"/>
-      <w:bookmarkEnd w:id="25"/>
       <w:bookmarkEnd w:id="26"/>
+      <w:bookmarkEnd w:id="27"/>
+      <w:bookmarkEnd w:id="28"/>
     </w:p>
     <w:p>
       <w:pPr>
         <w:pStyle w:val="berschrift2"/>
         <w:widowControl/>
       </w:pPr>
-      <w:bookmarkStart w:id="27" w:name="_Toc435195854"/>
+      <w:bookmarkStart w:id="29" w:name="_Toc447535055"/>
       <w:r>
         <w:t>Ergebnisansicht</w:t>
       </w:r>
-      <w:bookmarkEnd w:id="27"/>
+      <w:bookmarkEnd w:id="29"/>
     </w:p>
     <w:p>
       <w:pPr>
@@ -2624,11 +2716,11 @@
       <w:pPr>
         <w:pStyle w:val="berschrift2"/>
       </w:pPr>
-      <w:bookmarkStart w:id="28" w:name="_Toc435195855"/>
+      <w:bookmarkStart w:id="30" w:name="_Toc447535056"/>
       <w:r>
         <w:t>In Statistik aufgenommen</w:t>
       </w:r>
-      <w:bookmarkEnd w:id="28"/>
+      <w:bookmarkEnd w:id="30"/>
     </w:p>
     <w:p>
       <w:pPr>
@@ -2660,11 +2752,11 @@
       <w:pPr>
         <w:pStyle w:val="berschrift1"/>
       </w:pPr>
-      <w:bookmarkStart w:id="29" w:name="_Toc435195856"/>
+      <w:bookmarkStart w:id="31" w:name="_Toc447535057"/>
       <w:r>
         <w:t>Extension Points</w:t>
       </w:r>
-      <w:bookmarkEnd w:id="29"/>
+      <w:bookmarkEnd w:id="31"/>
     </w:p>
     <w:p>
       <w:pPr>
@@ -2885,7 +2977,7 @@
               <w:rStyle w:val="Seitenzahl"/>
               <w:noProof/>
             </w:rPr>
-            <w:t>2</w:t>
+            <w:t>3</w:t>
           </w:r>
           <w:r>
             <w:rPr>
@@ -3059,8 +3151,6 @@
           <w:r>
             <w:t>1.4</w:t>
           </w:r>
-          <w:bookmarkStart w:id="30" w:name="_GoBack"/>
-          <w:bookmarkEnd w:id="30"/>
         </w:p>
       </w:tc>
     </w:tr>
@@ -3070,14 +3160,24 @@
           <w:tcW w:w="6379" w:type="dxa"/>
         </w:tcPr>
         <w:p>
-          <w:fldSimple w:instr="title  \* Mergeformat ">
-            <w:r>
-              <w:t xml:space="preserve">Use-Case Specification: </w:t>
-            </w:r>
-            <w:r>
-              <w:t>Gamemode 2</w:t>
-            </w:r>
-          </w:fldSimple>
+          <w:r>
+            <w:fldChar w:fldCharType="begin"/>
+          </w:r>
+          <w:r>
+            <w:instrText xml:space="preserve">title  \* Mergeformat </w:instrText>
+          </w:r>
+          <w:r>
+            <w:fldChar w:fldCharType="separate"/>
+          </w:r>
+          <w:r>
+            <w:t xml:space="preserve">Use-Case Specification: </w:t>
+          </w:r>
+          <w:r>
+            <w:t>Gamemode 2</w:t>
+          </w:r>
+          <w:r>
+            <w:fldChar w:fldCharType="end"/>
+          </w:r>
         </w:p>
       </w:tc>
       <w:tc>
@@ -5428,7 +5528,7 @@
 </file>
 
 <file path=customXml/itemProps1.xml><?xml version="1.0" encoding="utf-8"?>
-<ds:datastoreItem xmlns:ds="http://schemas.openxmlformats.org/officeDocument/2006/customXml" ds:itemID="{4D5088E0-9CEF-405F-864C-546E73DC71D6}">
+<ds:datastoreItem xmlns:ds="http://schemas.openxmlformats.org/officeDocument/2006/customXml" ds:itemID="{57F199FA-5B07-444C-8F5B-AC055FEE81D7}">
   <ds:schemaRefs>
     <ds:schemaRef ds:uri="http://schemas.openxmlformats.org/officeDocument/2006/bibliography"/>
   </ds:schemaRefs>

</xml_diff>